<commit_message>
common Log utility documents
</commit_message>
<xml_diff>
--- a/documents/程序文档_扩展(实践10)版本.docx
+++ b/documents/程序文档_扩展(实践10)版本.docx
@@ -1,6 +1,7 @@
 
 <file path=word/document.xml><?xml version="1.0" encoding="utf-8"?>
 <w:document xmlns:wpc="http://schemas.microsoft.com/office/word/2010/wordprocessingCanvas" xmlns:mc="http://schemas.openxmlformats.org/markup-compatibility/2006" xmlns:o="urn:schemas-microsoft-com:office:office" xmlns:r="http://schemas.openxmlformats.org/officeDocument/2006/relationships" xmlns:m="http://schemas.openxmlformats.org/officeDocument/2006/math" xmlns:v="urn:schemas-microsoft-com:vml" xmlns:wp14="http://schemas.microsoft.com/office/word/2010/wordprocessingDrawing" xmlns:wp="http://schemas.openxmlformats.org/drawingml/2006/wordprocessingDrawing" xmlns:w="http://schemas.openxmlformats.org/wordprocessingml/2006/main" xmlns:w14="http://schemas.microsoft.com/office/word/2010/wordml" xmlns:w10="urn:schemas-microsoft-com:office:word" xmlns:w15="http://schemas.microsoft.com/office/word/2012/wordml" xmlns:wpg="http://schemas.microsoft.com/office/word/2010/wordprocessingGroup" xmlns:wpi="http://schemas.microsoft.com/office/word/2010/wordprocessingInk" xmlns:wne="http://schemas.microsoft.com/office/word/2006/wordml" xmlns:wps="http://schemas.microsoft.com/office/word/2010/wordprocessingShape" xmlns:wpsCustomData="http://www.wps.cn/officeDocument/2013/wpsCustomData" mc:Ignorable="w14 w15 wp14">
+  <w:background w:color="FFFFFF"/>
   <w:body>
     <w:p>
       <w:pPr>
@@ -2604,9 +2605,9 @@
       <w:pPr>
         <w:outlineLvl w:val="2"/>
         <w:rPr>
-          <w:rFonts w:hint="eastAsia"/>
-          <w:b/>
-          <w:bCs/>
+          <w:rFonts w:hint="eastAsia" w:ascii="宋体" w:hAnsi="宋体" w:eastAsia="宋体" w:cs="宋体"/>
+          <w:b w:val="0"/>
+          <w:bCs w:val="0"/>
           <w:sz w:val="24"/>
           <w:szCs w:val="32"/>
           <w:lang w:val="en-US" w:eastAsia="zh-CN"/>
@@ -2614,9 +2615,9 @@
       </w:pPr>
       <w:r>
         <w:rPr>
-          <w:rFonts w:hint="eastAsia"/>
-          <w:b/>
-          <w:bCs/>
+          <w:rFonts w:hint="eastAsia" w:ascii="宋体" w:hAnsi="宋体" w:eastAsia="宋体" w:cs="宋体"/>
+          <w:b w:val="0"/>
+          <w:bCs w:val="0"/>
           <w:sz w:val="24"/>
           <w:szCs w:val="32"/>
           <w:lang w:val="en-US" w:eastAsia="zh-CN"/>
@@ -2677,9 +2678,9 @@
       <w:pPr>
         <w:outlineLvl w:val="2"/>
         <w:rPr>
-          <w:rFonts w:hint="eastAsia"/>
-          <w:b/>
-          <w:bCs/>
+          <w:rFonts w:hint="eastAsia" w:ascii="宋体" w:hAnsi="宋体" w:eastAsia="宋体" w:cs="宋体"/>
+          <w:b w:val="0"/>
+          <w:bCs w:val="0"/>
           <w:sz w:val="24"/>
           <w:szCs w:val="24"/>
           <w:lang w:val="en-US" w:eastAsia="zh-CN"/>
@@ -2687,9 +2688,9 @@
       </w:pPr>
       <w:r>
         <w:rPr>
-          <w:rFonts w:hint="eastAsia"/>
-          <w:b/>
-          <w:bCs/>
+          <w:rFonts w:hint="eastAsia" w:ascii="宋体" w:hAnsi="宋体" w:eastAsia="宋体" w:cs="宋体"/>
+          <w:b w:val="0"/>
+          <w:bCs w:val="0"/>
           <w:sz w:val="24"/>
           <w:szCs w:val="24"/>
           <w:lang w:val="en-US" w:eastAsia="zh-CN"/>
@@ -2754,7 +2755,30 @@
       <w:pPr>
         <w:outlineLvl w:val="2"/>
         <w:rPr>
-          <w:rFonts w:hint="eastAsia" w:eastAsia="宋体"/>
+          <w:rFonts w:hint="eastAsia" w:ascii="宋体" w:hAnsi="宋体" w:eastAsia="宋体" w:cs="宋体"/>
+          <w:b w:val="0"/>
+          <w:bCs w:val="0"/>
+          <w:sz w:val="24"/>
+          <w:szCs w:val="32"/>
+          <w:lang w:val="en-US" w:eastAsia="zh-CN"/>
+        </w:rPr>
+      </w:pPr>
+      <w:r>
+        <w:rPr>
+          <w:rFonts w:hint="eastAsia" w:ascii="宋体" w:hAnsi="宋体" w:eastAsia="宋体" w:cs="宋体"/>
+          <w:b w:val="0"/>
+          <w:bCs w:val="0"/>
+          <w:sz w:val="24"/>
+          <w:szCs w:val="32"/>
+          <w:lang w:val="en-US" w:eastAsia="zh-CN"/>
+        </w:rPr>
+        <w:t>LogService是负责管理线程池的。在这之中可以启动线程池和对线程池进行管理，分配资源。</w:t>
+      </w:r>
+    </w:p>
+    <w:p>
+      <w:pPr>
+        <w:rPr>
+          <w:rFonts w:hint="eastAsia"/>
           <w:b/>
           <w:bCs/>
           <w:sz w:val="24"/>
@@ -2762,6 +2786,18 @@
           <w:lang w:val="en-US" w:eastAsia="zh-CN"/>
         </w:rPr>
       </w:pPr>
+      <w:bookmarkStart w:id="9" w:name="_Toc13560"/>
+      <w:r>
+        <w:rPr>
+          <w:rFonts w:hint="eastAsia"/>
+          <w:b/>
+          <w:bCs/>
+          <w:sz w:val="24"/>
+          <w:szCs w:val="32"/>
+        </w:rPr>
+        <w:t>2.5</w:t>
+      </w:r>
+      <w:bookmarkEnd w:id="9"/>
       <w:r>
         <w:rPr>
           <w:rFonts w:hint="eastAsia"/>
@@ -2771,62 +2807,74 @@
           <w:szCs w:val="32"/>
           <w:lang w:val="en-US" w:eastAsia="zh-CN"/>
         </w:rPr>
-        <w:t>LogService是负责管理线程池的。在这之中可以启动线程池和对线程池进行管理，分配资源。</w:t>
-      </w:r>
-      <w:bookmarkStart w:id="12" w:name="_GoBack"/>
-      <w:bookmarkEnd w:id="12"/>
-    </w:p>
-    <w:p>
-      <w:pPr>
-        <w:rPr>
-          <w:rFonts w:hint="eastAsia"/>
-          <w:b/>
-          <w:bCs/>
-          <w:sz w:val="24"/>
-          <w:szCs w:val="32"/>
-        </w:rPr>
-      </w:pPr>
-      <w:bookmarkStart w:id="9" w:name="_Toc13560"/>
-      <w:r>
-        <w:rPr>
-          <w:rFonts w:hint="eastAsia"/>
-          <w:b/>
-          <w:bCs/>
-          <w:sz w:val="24"/>
-          <w:szCs w:val="32"/>
-        </w:rPr>
-        <w:t>2.5</w:t>
-      </w:r>
-      <w:r>
-        <w:rPr>
-          <w:rFonts w:hint="eastAsia"/>
-          <w:b/>
-          <w:bCs/>
-          <w:sz w:val="28"/>
-          <w:szCs w:val="28"/>
-        </w:rPr>
-        <w:t>维护</w:t>
-      </w:r>
-      <w:r>
-        <w:rPr>
-          <w:b/>
-          <w:bCs/>
-          <w:sz w:val="28"/>
-          <w:szCs w:val="28"/>
-        </w:rPr>
-        <w:t>历史消息记录</w:t>
-      </w:r>
-      <w:r>
-        <w:rPr>
-          <w:rFonts w:hint="eastAsia"/>
-          <w:b/>
-          <w:bCs/>
-          <w:sz w:val="28"/>
-          <w:szCs w:val="28"/>
-        </w:rPr>
-        <w:t>说明</w:t>
-      </w:r>
-      <w:bookmarkEnd w:id="9"/>
+        <w:t>日志公共接口</w:t>
+      </w:r>
+    </w:p>
+    <w:p>
+      <w:pPr/>
+      <w:r>
+        <w:drawing>
+          <wp:inline distT="0" distB="0" distL="114300" distR="114300">
+            <wp:extent cx="5272405" cy="1136650"/>
+            <wp:effectExtent l="0" t="0" r="10795" b="6350"/>
+            <wp:docPr id="14" name="图片 2"/>
+            <wp:cNvGraphicFramePr>
+              <a:graphicFrameLocks xmlns:a="http://schemas.openxmlformats.org/drawingml/2006/main" noChangeAspect="1"/>
+            </wp:cNvGraphicFramePr>
+            <a:graphic xmlns:a="http://schemas.openxmlformats.org/drawingml/2006/main">
+              <a:graphicData uri="http://schemas.openxmlformats.org/drawingml/2006/picture">
+                <pic:pic xmlns:pic="http://schemas.openxmlformats.org/drawingml/2006/picture">
+                  <pic:nvPicPr>
+                    <pic:cNvPr id="14" name="图片 2"/>
+                    <pic:cNvPicPr>
+                      <a:picLocks noChangeAspect="1"/>
+                    </pic:cNvPicPr>
+                  </pic:nvPicPr>
+                  <pic:blipFill>
+                    <a:blip r:embed="rId15"/>
+                    <a:stretch>
+                      <a:fillRect/>
+                    </a:stretch>
+                  </pic:blipFill>
+                  <pic:spPr>
+                    <a:xfrm>
+                      <a:off x="0" y="0"/>
+                      <a:ext cx="5272405" cy="1136650"/>
+                    </a:xfrm>
+                    <a:prstGeom prst="rect">
+                      <a:avLst/>
+                    </a:prstGeom>
+                    <a:noFill/>
+                    <a:ln w="9525">
+                      <a:noFill/>
+                      <a:miter/>
+                    </a:ln>
+                  </pic:spPr>
+                </pic:pic>
+              </a:graphicData>
+            </a:graphic>
+          </wp:inline>
+        </w:drawing>
+      </w:r>
+    </w:p>
+    <w:p>
+      <w:pPr>
+        <w:rPr>
+          <w:rFonts w:hint="eastAsia" w:eastAsiaTheme="minorEastAsia"/>
+          <w:b w:val="0"/>
+          <w:bCs w:val="0"/>
+          <w:lang w:val="en-US" w:eastAsia="zh-CN"/>
+        </w:rPr>
+      </w:pPr>
+      <w:r>
+        <w:rPr>
+          <w:rFonts w:hint="eastAsia"/>
+          <w:b w:val="0"/>
+          <w:bCs w:val="0"/>
+          <w:lang w:val="en-US" w:eastAsia="zh-CN"/>
+        </w:rPr>
+        <w:t>该类有两个参数，一个是日志类型，一个是日志内容，参数传入后，会对信息进行记录和提示，从而完成该功能。</w:t>
+      </w:r>
     </w:p>
     <w:p>
       <w:pPr/>
@@ -2849,7 +2897,7 @@
                     </pic:cNvPicPr>
                   </pic:nvPicPr>
                   <pic:blipFill>
-                    <a:blip r:embed="rId15"/>
+                    <a:blip r:embed="rId16"/>
                     <a:stretch>
                       <a:fillRect/>
                     </a:stretch>
@@ -3789,8 +3837,10 @@
               <w:widowControl/>
               <w:shd w:val="clear" w:color="auto" w:fill="FFFFFF"/>
               <w:rPr>
-                <w:rFonts w:hint="default" w:ascii="Calibri" w:hAnsi="Calibri" w:cs="Calibri"/>
-                <w:color w:val="000000"/>
+                <w:rFonts w:hint="eastAsia" w:hAnsi="宋体" w:cs="宋体" w:eastAsiaTheme="minorEastAsia"/>
+                <w:kern w:val="0"/>
+                <w:sz w:val="24"/>
+                <w:lang w:val="en-US" w:eastAsia="zh-CN" w:bidi="ar"/>
               </w:rPr>
             </w:pPr>
             <w:r>
@@ -3801,18 +3851,6 @@
               </w:rPr>
               <w:t>startWorkers()</w:t>
             </w:r>
-          </w:p>
-          <w:p>
-            <w:pPr>
-              <w:widowControl/>
-              <w:jc w:val="left"/>
-              <w:rPr>
-                <w:rFonts w:hint="eastAsia" w:hAnsi="宋体" w:cs="宋体"/>
-                <w:kern w:val="0"/>
-                <w:sz w:val="24"/>
-                <w:lang w:bidi="ar"/>
-              </w:rPr>
-            </w:pPr>
           </w:p>
         </w:tc>
         <w:tc>
@@ -3905,6 +3943,200 @@
           </w:p>
         </w:tc>
       </w:tr>
+      <w:tr>
+        <w:tblPrEx>
+          <w:tblBorders>
+            <w:top w:val="single" w:color="auto" w:sz="4" w:space="0"/>
+            <w:left w:val="single" w:color="auto" w:sz="4" w:space="0"/>
+            <w:bottom w:val="single" w:color="auto" w:sz="4" w:space="0"/>
+            <w:right w:val="single" w:color="auto" w:sz="4" w:space="0"/>
+            <w:insideH w:val="single" w:color="auto" w:sz="4" w:space="0"/>
+            <w:insideV w:val="single" w:color="auto" w:sz="4" w:space="0"/>
+          </w:tblBorders>
+          <w:tblLayout w:type="fixed"/>
+          <w:tblCellMar>
+            <w:top w:w="0" w:type="dxa"/>
+            <w:left w:w="108" w:type="dxa"/>
+            <w:bottom w:w="0" w:type="dxa"/>
+            <w:right w:w="108" w:type="dxa"/>
+          </w:tblCellMar>
+        </w:tblPrEx>
+        <w:trPr>
+          <w:trHeight w:val="304" w:hRule="atLeast"/>
+        </w:trPr>
+        <w:tc>
+          <w:tcPr>
+            <w:tcW w:w="3013" w:type="dxa"/>
+            <w:tcBorders>
+              <w:top w:val="nil"/>
+              <w:left w:val="single" w:color="auto" w:sz="4" w:space="0"/>
+              <w:bottom w:val="nil"/>
+              <w:right w:val="nil"/>
+            </w:tcBorders>
+            <w:shd w:val="clear" w:color="auto" w:fill="auto"/>
+            <w:vAlign w:val="center"/>
+          </w:tcPr>
+          <w:p>
+            <w:pPr>
+              <w:pStyle w:val="7"/>
+              <w:keepNext w:val="0"/>
+              <w:keepLines w:val="0"/>
+              <w:widowControl/>
+              <w:suppressLineNumbers w:val="0"/>
+              <w:shd w:val="clear" w:fill="FFFFFF"/>
+              <w:rPr>
+                <w:rFonts w:hint="eastAsia" w:hAnsi="宋体" w:cs="宋体" w:eastAsiaTheme="minorEastAsia"/>
+                <w:kern w:val="0"/>
+                <w:sz w:val="24"/>
+                <w:lang w:val="en-US" w:eastAsia="zh-CN" w:bidi="ar"/>
+              </w:rPr>
+            </w:pPr>
+            <w:r>
+              <w:rPr>
+                <w:rFonts w:hint="default" w:ascii="Calibri" w:hAnsi="Calibri" w:cs="Calibri"/>
+                <w:kern w:val="0"/>
+                <w:sz w:val="24"/>
+                <w:lang w:val="en-US" w:eastAsia="zh-CN" w:bidi="ar"/>
+              </w:rPr>
+              <w:t>LogEngine.generateLog</w:t>
+            </w:r>
+          </w:p>
+        </w:tc>
+        <w:tc>
+          <w:tcPr>
+            <w:tcW w:w="1164" w:type="dxa"/>
+            <w:tcBorders>
+              <w:top w:val="nil"/>
+              <w:left w:val="nil"/>
+              <w:bottom w:val="nil"/>
+              <w:right w:val="nil"/>
+            </w:tcBorders>
+            <w:shd w:val="clear" w:color="auto" w:fill="auto"/>
+            <w:vAlign w:val="top"/>
+          </w:tcPr>
+          <w:p>
+            <w:pPr>
+              <w:rPr>
+                <w:rFonts w:hint="eastAsia" w:hAnsi="宋体" w:cs="宋体" w:eastAsiaTheme="minorEastAsia"/>
+                <w:lang w:val="en-US" w:eastAsia="zh-CN"/>
+              </w:rPr>
+            </w:pPr>
+            <w:r>
+              <w:rPr>
+                <w:rFonts w:hint="eastAsia" w:hAnsi="宋体" w:cs="宋体"/>
+                <w:lang w:val="en-US" w:eastAsia="zh-CN"/>
+              </w:rPr>
+              <w:t>记录日志</w:t>
+            </w:r>
+          </w:p>
+        </w:tc>
+        <w:tc>
+          <w:tcPr>
+            <w:tcW w:w="1638" w:type="dxa"/>
+            <w:tcBorders>
+              <w:top w:val="nil"/>
+              <w:left w:val="nil"/>
+              <w:bottom w:val="nil"/>
+              <w:right w:val="nil"/>
+            </w:tcBorders>
+            <w:shd w:val="clear" w:color="auto" w:fill="auto"/>
+            <w:vAlign w:val="top"/>
+          </w:tcPr>
+          <w:p>
+            <w:pPr>
+              <w:pStyle w:val="7"/>
+              <w:keepNext w:val="0"/>
+              <w:keepLines w:val="0"/>
+              <w:widowControl/>
+              <w:suppressLineNumbers w:val="0"/>
+              <w:shd w:val="clear" w:fill="FFFFFF"/>
+              <w:rPr>
+                <w:rFonts w:hint="default" w:ascii="Calibri" w:hAnsi="Calibri" w:eastAsia="宋体" w:cs="Calibri"/>
+                <w:b w:val="0"/>
+                <w:bCs w:val="0"/>
+                <w:color w:val="000000"/>
+                <w:sz w:val="24"/>
+                <w:szCs w:val="24"/>
+              </w:rPr>
+            </w:pPr>
+            <w:r>
+              <w:rPr>
+                <w:rFonts w:hint="default" w:ascii="Calibri" w:hAnsi="Calibri" w:eastAsia="宋体" w:cs="Calibri"/>
+                <w:b w:val="0"/>
+                <w:bCs w:val="0"/>
+                <w:color w:val="000000"/>
+                <w:sz w:val="24"/>
+                <w:szCs w:val="24"/>
+                <w:shd w:val="clear" w:fill="FFFFFF"/>
+              </w:rPr>
+              <w:t xml:space="preserve">LogType type, String </w:t>
+            </w:r>
+            <w:r>
+              <w:rPr>
+                <w:rFonts w:hint="eastAsia" w:ascii="Calibri" w:hAnsi="Calibri" w:eastAsia="宋体" w:cs="Calibri"/>
+                <w:b w:val="0"/>
+                <w:bCs w:val="0"/>
+                <w:color w:val="000000"/>
+                <w:sz w:val="24"/>
+                <w:szCs w:val="24"/>
+                <w:shd w:val="clear" w:fill="FFFFFF"/>
+                <w:lang w:val="en-US" w:eastAsia="zh-CN"/>
+              </w:rPr>
+              <w:t>msg</w:t>
+            </w:r>
+          </w:p>
+          <w:p>
+            <w:pPr>
+              <w:rPr>
+                <w:rFonts w:hint="eastAsia" w:hAnsi="宋体" w:cs="宋体"/>
+                <w:kern w:val="0"/>
+                <w:sz w:val="24"/>
+                <w:lang w:bidi="ar"/>
+              </w:rPr>
+            </w:pPr>
+          </w:p>
+        </w:tc>
+        <w:tc>
+          <w:tcPr>
+            <w:tcW w:w="948" w:type="dxa"/>
+            <w:tcBorders>
+              <w:top w:val="nil"/>
+              <w:left w:val="nil"/>
+              <w:bottom w:val="nil"/>
+              <w:right w:val="nil"/>
+            </w:tcBorders>
+            <w:shd w:val="clear" w:color="auto" w:fill="auto"/>
+            <w:vAlign w:val="top"/>
+          </w:tcPr>
+          <w:p>
+            <w:pPr>
+              <w:rPr>
+                <w:rFonts w:hint="eastAsia" w:hAnsi="宋体" w:cs="宋体"/>
+              </w:rPr>
+            </w:pPr>
+          </w:p>
+        </w:tc>
+        <w:tc>
+          <w:tcPr>
+            <w:tcW w:w="1637" w:type="dxa"/>
+            <w:tcBorders>
+              <w:top w:val="nil"/>
+              <w:left w:val="nil"/>
+              <w:bottom w:val="nil"/>
+              <w:right w:val="single" w:color="auto" w:sz="4" w:space="0"/>
+            </w:tcBorders>
+            <w:shd w:val="clear" w:color="auto" w:fill="auto"/>
+            <w:vAlign w:val="top"/>
+          </w:tcPr>
+          <w:p>
+            <w:pPr>
+              <w:rPr>
+                <w:rFonts w:hint="eastAsia" w:hAnsi="宋体" w:cs="宋体"/>
+              </w:rPr>
+            </w:pPr>
+          </w:p>
+        </w:tc>
+      </w:tr>
     </w:tbl>
     <w:p>
       <w:pPr>
@@ -3922,6 +4154,8 @@
         </w:rPr>
         <w:t>com.openreuse.server.group</w:t>
       </w:r>
+      <w:bookmarkStart w:id="12" w:name="_GoBack"/>
+      <w:bookmarkEnd w:id="12"/>
     </w:p>
     <w:tbl>
       <w:tblPr>
@@ -5521,14 +5755,14 @@
   <w:docDefaults>
     <w:rPrDefault>
       <w:rPr>
-        <w:rFonts w:asciiTheme="minorHAnsi" w:hAnsiTheme="minorHAnsi" w:eastAsiaTheme="minorEastAsia" w:cstheme="minorBidi"/>
+        <w:rFonts w:ascii="Times New Roman" w:hAnsi="Times New Roman" w:eastAsia="宋体" w:cs="Times New Roman"/>
       </w:rPr>
     </w:rPrDefault>
   </w:docDefaults>
   <w:latentStyles w:count="260" w:defQFormat="0" w:defUnhideWhenUsed="1" w:defSemiHidden="1" w:defUIPriority="99" w:defLockedState="0">
     <w:lsdException w:qFormat="1" w:unhideWhenUsed="0" w:uiPriority="0" w:semiHidden="0" w:name="Normal"/>
     <w:lsdException w:qFormat="1" w:unhideWhenUsed="0" w:uiPriority="0" w:semiHidden="0" w:name="heading 1"/>
-    <w:lsdException w:qFormat="1" w:uiPriority="0" w:name="heading 2"/>
+    <w:lsdException w:qFormat="1" w:uiPriority="0" w:semiHidden="0" w:name="heading 2"/>
     <w:lsdException w:qFormat="1" w:uiPriority="0" w:name="heading 3"/>
     <w:lsdException w:qFormat="1" w:uiPriority="0" w:name="heading 4"/>
     <w:lsdException w:qFormat="1" w:uiPriority="0" w:name="heading 5"/>
@@ -5545,9 +5779,9 @@
     <w:lsdException w:unhideWhenUsed="0" w:uiPriority="0" w:semiHidden="0" w:name="index 7"/>
     <w:lsdException w:unhideWhenUsed="0" w:uiPriority="0" w:semiHidden="0" w:name="index 8"/>
     <w:lsdException w:unhideWhenUsed="0" w:uiPriority="0" w:semiHidden="0" w:name="index 9"/>
-    <w:lsdException w:unhideWhenUsed="0" w:uiPriority="0" w:semiHidden="0" w:name="toc 1"/>
-    <w:lsdException w:unhideWhenUsed="0" w:uiPriority="0" w:semiHidden="0" w:name="toc 2"/>
-    <w:lsdException w:unhideWhenUsed="0" w:uiPriority="0" w:semiHidden="0" w:name="toc 3"/>
+    <w:lsdException w:qFormat="1" w:unhideWhenUsed="0" w:uiPriority="0" w:semiHidden="0" w:name="toc 1"/>
+    <w:lsdException w:qFormat="1" w:unhideWhenUsed="0" w:uiPriority="0" w:semiHidden="0" w:name="toc 2"/>
+    <w:lsdException w:qFormat="1" w:unhideWhenUsed="0" w:uiPriority="0" w:semiHidden="0" w:name="toc 3"/>
     <w:lsdException w:unhideWhenUsed="0" w:uiPriority="0" w:semiHidden="0" w:name="toc 4"/>
     <w:lsdException w:unhideWhenUsed="0" w:uiPriority="0" w:semiHidden="0" w:name="toc 5"/>
     <w:lsdException w:unhideWhenUsed="0" w:uiPriority="0" w:semiHidden="0" w:name="toc 6"/>
@@ -5591,7 +5825,7 @@
     <w:lsdException w:qFormat="1" w:unhideWhenUsed="0" w:uiPriority="0" w:semiHidden="0" w:name="Title"/>
     <w:lsdException w:unhideWhenUsed="0" w:uiPriority="0" w:semiHidden="0" w:name="Closing"/>
     <w:lsdException w:unhideWhenUsed="0" w:uiPriority="0" w:semiHidden="0" w:name="Signature"/>
-    <w:lsdException w:unhideWhenUsed="0" w:uiPriority="0" w:name="Default Paragraph Font"/>
+    <w:lsdException w:qFormat="1" w:unhideWhenUsed="0" w:uiPriority="0" w:name="Default Paragraph Font"/>
     <w:lsdException w:unhideWhenUsed="0" w:uiPriority="0" w:semiHidden="0" w:name="Body Text"/>
     <w:lsdException w:unhideWhenUsed="0" w:uiPriority="0" w:semiHidden="0" w:name="Body Text Indent"/>
     <w:lsdException w:unhideWhenUsed="0" w:uiPriority="0" w:semiHidden="0" w:name="List Continue"/>
@@ -5611,7 +5845,7 @@
     <w:lsdException w:unhideWhenUsed="0" w:uiPriority="0" w:semiHidden="0" w:name="Body Text Indent 2"/>
     <w:lsdException w:unhideWhenUsed="0" w:uiPriority="0" w:semiHidden="0" w:name="Body Text Indent 3"/>
     <w:lsdException w:unhideWhenUsed="0" w:uiPriority="0" w:semiHidden="0" w:name="Block Text"/>
-    <w:lsdException w:unhideWhenUsed="0" w:uiPriority="0" w:semiHidden="0" w:name="Hyperlink"/>
+    <w:lsdException w:qFormat="1" w:unhideWhenUsed="0" w:uiPriority="0" w:semiHidden="0" w:name="Hyperlink"/>
     <w:lsdException w:unhideWhenUsed="0" w:uiPriority="0" w:semiHidden="0" w:name="FollowedHyperlink"/>
     <w:lsdException w:qFormat="1" w:unhideWhenUsed="0" w:uiPriority="0" w:semiHidden="0" w:name="Strong"/>
     <w:lsdException w:qFormat="1" w:unhideWhenUsed="0" w:uiPriority="0" w:semiHidden="0" w:name="Emphasis"/>
@@ -5625,11 +5859,11 @@
     <w:lsdException w:unhideWhenUsed="0" w:uiPriority="0" w:semiHidden="0" w:name="HTML Code"/>
     <w:lsdException w:unhideWhenUsed="0" w:uiPriority="0" w:semiHidden="0" w:name="HTML Definition"/>
     <w:lsdException w:unhideWhenUsed="0" w:uiPriority="0" w:semiHidden="0" w:name="HTML Keyboard"/>
-    <w:lsdException w:unhideWhenUsed="0" w:uiPriority="0" w:semiHidden="0" w:name="HTML Preformatted"/>
+    <w:lsdException w:qFormat="1" w:unhideWhenUsed="0" w:uiPriority="0" w:semiHidden="0" w:name="HTML Preformatted"/>
     <w:lsdException w:unhideWhenUsed="0" w:uiPriority="0" w:semiHidden="0" w:name="HTML Sample"/>
     <w:lsdException w:unhideWhenUsed="0" w:uiPriority="0" w:semiHidden="0" w:name="HTML Typewriter"/>
     <w:lsdException w:unhideWhenUsed="0" w:uiPriority="0" w:semiHidden="0" w:name="HTML Variable"/>
-    <w:lsdException w:unhideWhenUsed="0" w:uiPriority="0" w:name="Normal Table"/>
+    <w:lsdException w:qFormat="1" w:unhideWhenUsed="0" w:uiPriority="0" w:name="Normal Table"/>
     <w:lsdException w:unhideWhenUsed="0" w:uiPriority="0" w:semiHidden="0" w:name="annotation subject"/>
     <w:lsdException w:unhideWhenUsed="0" w:uiPriority="0" w:semiHidden="0" w:name="Table Simple 1"/>
     <w:lsdException w:unhideWhenUsed="0" w:uiPriority="0" w:semiHidden="0" w:name="Table Simple 2"/>
@@ -5784,7 +6018,7 @@
       <w:jc w:val="both"/>
     </w:pPr>
     <w:rPr>
-      <w:rFonts w:ascii="Calibri" w:hAnsi="Calibri"/>
+      <w:rFonts w:ascii="Calibri" w:hAnsi="Calibri" w:eastAsiaTheme="minorEastAsia" w:cstheme="minorBidi"/>
       <w:kern w:val="2"/>
       <w:sz w:val="21"/>
       <w:szCs w:val="24"/>
@@ -5833,11 +6067,13 @@
   <w:style w:type="character" w:default="1" w:styleId="8">
     <w:name w:val="Default Paragraph Font"/>
     <w:semiHidden/>
+    <w:qFormat/>
     <w:uiPriority w:val="0"/>
   </w:style>
   <w:style w:type="table" w:default="1" w:styleId="10">
     <w:name w:val="Normal Table"/>
     <w:semiHidden/>
+    <w:qFormat/>
     <w:uiPriority w:val="0"/>
     <w:tblPr>
       <w:tblLayout w:type="fixed"/>
@@ -5853,6 +6089,7 @@
     <w:name w:val="toc 3"/>
     <w:basedOn w:val="1"/>
     <w:next w:val="1"/>
+    <w:qFormat/>
     <w:uiPriority w:val="0"/>
     <w:pPr>
       <w:ind w:left="840" w:leftChars="400"/>
@@ -5862,12 +6099,14 @@
     <w:name w:val="toc 1"/>
     <w:basedOn w:val="1"/>
     <w:next w:val="1"/>
+    <w:qFormat/>
     <w:uiPriority w:val="0"/>
   </w:style>
   <w:style w:type="paragraph" w:styleId="6">
     <w:name w:val="toc 2"/>
     <w:basedOn w:val="1"/>
     <w:next w:val="1"/>
+    <w:qFormat/>
     <w:uiPriority w:val="0"/>
     <w:pPr>
       <w:ind w:left="420" w:leftChars="200"/>
@@ -5876,6 +6115,7 @@
   <w:style w:type="paragraph" w:styleId="7">
     <w:name w:val="HTML Preformatted"/>
     <w:basedOn w:val="1"/>
+    <w:qFormat/>
     <w:uiPriority w:val="0"/>
     <w:pPr>
       <w:tabs>
@@ -5908,6 +6148,7 @@
   </w:style>
   <w:style w:type="character" w:styleId="9">
     <w:name w:val="Hyperlink"/>
+    <w:qFormat/>
     <w:uiPriority w:val="0"/>
     <w:rPr>
       <w:color w:val="0000FF"/>

</xml_diff>